<commit_message>
added use case 5 to report
</commit_message>
<xml_diff>
--- a/Phase 1/Phase1_Report.docx
+++ b/Phase 1/Phase1_Report.docx
@@ -103,6 +103,9 @@
         <w:jc w:val="center"/>
       </w:pPr>
       <w:r>
+        <w:rPr>
+          <w:noProof/>
+        </w:rPr>
         <w:drawing>
           <wp:inline distT="0" distB="0" distL="0" distR="0" wp14:anchorId="31AF8B6E" wp14:editId="1D93151C">
             <wp:extent cx="4210685" cy="2773535"/>
@@ -178,6 +181,9 @@
         <w:jc w:val="center"/>
       </w:pPr>
       <w:r>
+        <w:rPr>
+          <w:noProof/>
+        </w:rPr>
         <w:drawing>
           <wp:inline distT="0" distB="0" distL="0" distR="0" wp14:anchorId="7BF4DE4B" wp14:editId="691FB287">
             <wp:extent cx="4407010" cy="2876747"/>
@@ -613,19 +619,479 @@
         <w:spacing w:after="0" w:line="240" w:lineRule="auto"/>
         <w:ind w:left="2059"/>
         <w:jc w:val="center"/>
+        <w:rPr>
+          <w:b/>
+          <w:sz w:val="28"/>
+        </w:rPr>
+      </w:pPr>
+    </w:p>
+    <w:p>
+      <w:pPr>
+        <w:spacing w:line="278" w:lineRule="auto"/>
+        <w:rPr>
+          <w:b/>
+          <w:sz w:val="28"/>
+        </w:rPr>
+      </w:pPr>
+      <w:r>
+        <w:rPr>
+          <w:b/>
+          <w:sz w:val="28"/>
+        </w:rPr>
+        <w:br w:type="page"/>
+      </w:r>
+    </w:p>
+    <w:p>
+      <w:pPr>
+        <w:rPr>
+          <w:b/>
+          <w:sz w:val="28"/>
+          <w:u w:val="single"/>
+        </w:rPr>
+      </w:pPr>
+      <w:r>
+        <w:rPr>
+          <w:b/>
+          <w:sz w:val="28"/>
+          <w:u w:val="single"/>
+        </w:rPr>
+        <w:lastRenderedPageBreak/>
+        <w:t xml:space="preserve">5- </w:t>
+      </w:r>
+      <w:r>
+        <w:rPr>
+          <w:b/>
+          <w:sz w:val="28"/>
+          <w:u w:val="single"/>
+        </w:rPr>
+        <w:t>Creating / validating courses and classes</w:t>
+      </w:r>
+      <w:r>
+        <w:rPr>
+          <w:b/>
+          <w:sz w:val="28"/>
+          <w:u w:val="single"/>
+        </w:rPr>
+        <w:t xml:space="preserve"> (</w:t>
+      </w:r>
+      <w:r>
+        <w:rPr>
+          <w:b/>
+          <w:sz w:val="28"/>
+          <w:u w:val="single"/>
+        </w:rPr>
+        <w:t>Use Case 5</w:t>
+      </w:r>
+      <w:r>
+        <w:rPr>
+          <w:b/>
+          <w:sz w:val="28"/>
+          <w:u w:val="single"/>
+        </w:rPr>
+        <w:t xml:space="preserve"> </w:t>
+      </w:r>
+      <w:r>
+        <w:rPr>
+          <w:b/>
+          <w:sz w:val="28"/>
+          <w:u w:val="single"/>
+        </w:rPr>
+        <w:t>):</w:t>
+      </w:r>
+    </w:p>
+    <w:p>
+      <w:pPr>
+        <w:rPr>
+          <w:b/>
+          <w:sz w:val="28"/>
+          <w:u w:val="single"/>
+        </w:rPr>
+      </w:pPr>
+    </w:p>
+    <w:p>
+      <w:pPr>
+        <w:pStyle w:val="ListParagraph"/>
+        <w:numPr>
+          <w:ilvl w:val="0"/>
+          <w:numId w:val="7"/>
+        </w:numPr>
+        <w:rPr>
+          <w:b/>
+          <w:sz w:val="28"/>
+        </w:rPr>
+      </w:pPr>
+      <w:r>
+        <w:rPr>
+          <w:b/>
+          <w:sz w:val="28"/>
+        </w:rPr>
+        <w:t>PC view:</w:t>
+      </w:r>
+    </w:p>
+    <w:p>
+      <w:pPr>
+        <w:rPr>
+          <w:b/>
+          <w:sz w:val="28"/>
+          <w:u w:val="single"/>
+        </w:rPr>
+      </w:pPr>
+      <w:r>
+        <w:rPr>
+          <w:u w:val="single"/>
+        </w:rPr>
+        <w:drawing>
+          <wp:anchor distT="0" distB="0" distL="114300" distR="114300" simplePos="0" relativeHeight="251658240" behindDoc="0" locked="0" layoutInCell="1" allowOverlap="1" wp14:anchorId="54E778D5" wp14:editId="7EF99A9D">
+            <wp:simplePos x="0" y="0"/>
+            <wp:positionH relativeFrom="column">
+              <wp:posOffset>985520</wp:posOffset>
+            </wp:positionH>
+            <wp:positionV relativeFrom="paragraph">
+              <wp:posOffset>72390</wp:posOffset>
+            </wp:positionV>
+            <wp:extent cx="4939030" cy="3725545"/>
+            <wp:effectExtent l="0" t="0" r="0" b="8255"/>
+            <wp:wrapSquare wrapText="bothSides"/>
+            <wp:docPr id="145444957" name="Picture 1"/>
+            <wp:cNvGraphicFramePr>
+              <a:graphicFrameLocks xmlns:a="http://schemas.openxmlformats.org/drawingml/2006/main" noChangeAspect="1"/>
+            </wp:cNvGraphicFramePr>
+            <a:graphic xmlns:a="http://schemas.openxmlformats.org/drawingml/2006/main">
+              <a:graphicData uri="http://schemas.openxmlformats.org/drawingml/2006/picture">
+                <pic:pic xmlns:pic="http://schemas.openxmlformats.org/drawingml/2006/picture">
+                  <pic:nvPicPr>
+                    <pic:cNvPr id="145444957" name=""/>
+                    <pic:cNvPicPr/>
+                  </pic:nvPicPr>
+                  <pic:blipFill>
+                    <a:blip r:embed="rId11">
+                      <a:extLst>
+                        <a:ext uri="{28A0092B-C50C-407E-A947-70E740481C1C}">
+                          <a14:useLocalDpi xmlns:a14="http://schemas.microsoft.com/office/drawing/2010/main" val="0"/>
+                        </a:ext>
+                      </a:extLst>
+                    </a:blip>
+                    <a:stretch>
+                      <a:fillRect/>
+                    </a:stretch>
+                  </pic:blipFill>
+                  <pic:spPr>
+                    <a:xfrm>
+                      <a:off x="0" y="0"/>
+                      <a:ext cx="4939030" cy="3725545"/>
+                    </a:xfrm>
+                    <a:prstGeom prst="rect">
+                      <a:avLst/>
+                    </a:prstGeom>
+                  </pic:spPr>
+                </pic:pic>
+              </a:graphicData>
+            </a:graphic>
+            <wp14:sizeRelH relativeFrom="margin">
+              <wp14:pctWidth>0</wp14:pctWidth>
+            </wp14:sizeRelH>
+            <wp14:sizeRelV relativeFrom="margin">
+              <wp14:pctHeight>0</wp14:pctHeight>
+            </wp14:sizeRelV>
+          </wp:anchor>
+        </w:drawing>
+      </w:r>
+    </w:p>
+    <w:p>
+      <w:pPr>
+        <w:rPr>
+          <w:u w:val="single"/>
+        </w:rPr>
+      </w:pPr>
+    </w:p>
+    <w:p>
+      <w:pPr>
+        <w:rPr>
+          <w:u w:val="single"/>
+        </w:rPr>
+      </w:pPr>
+    </w:p>
+    <w:p>
+      <w:pPr>
+        <w:rPr>
+          <w:u w:val="single"/>
+        </w:rPr>
+      </w:pPr>
+    </w:p>
+    <w:p>
+      <w:pPr>
+        <w:rPr>
+          <w:u w:val="single"/>
+        </w:rPr>
+      </w:pPr>
+    </w:p>
+    <w:p>
+      <w:pPr>
+        <w:rPr>
+          <w:u w:val="single"/>
+        </w:rPr>
+      </w:pPr>
+    </w:p>
+    <w:p>
+      <w:pPr>
+        <w:rPr>
+          <w:u w:val="single"/>
+        </w:rPr>
+      </w:pPr>
+    </w:p>
+    <w:p>
+      <w:pPr>
+        <w:rPr>
+          <w:u w:val="single"/>
+        </w:rPr>
+      </w:pPr>
+    </w:p>
+    <w:p>
+      <w:pPr>
+        <w:rPr>
+          <w:u w:val="single"/>
+        </w:rPr>
+      </w:pPr>
+    </w:p>
+    <w:p>
+      <w:pPr>
+        <w:rPr>
+          <w:u w:val="single"/>
+        </w:rPr>
+      </w:pPr>
+    </w:p>
+    <w:p>
+      <w:pPr>
+        <w:rPr>
+          <w:u w:val="single"/>
+        </w:rPr>
+      </w:pPr>
+    </w:p>
+    <w:p>
+      <w:pPr>
+        <w:rPr>
+          <w:u w:val="single"/>
+        </w:rPr>
+      </w:pPr>
+    </w:p>
+    <w:p>
+      <w:pPr>
+        <w:rPr>
+          <w:u w:val="single"/>
+        </w:rPr>
+      </w:pPr>
+    </w:p>
+    <w:p>
+      <w:pPr>
+        <w:rPr>
+          <w:u w:val="single"/>
+        </w:rPr>
+      </w:pPr>
+    </w:p>
+    <w:p>
+      <w:pPr>
+        <w:rPr>
+          <w:u w:val="single"/>
+        </w:rPr>
+      </w:pPr>
+    </w:p>
+    <w:p>
+      <w:pPr>
+        <w:rPr>
+          <w:u w:val="single"/>
+        </w:rPr>
+      </w:pPr>
+    </w:p>
+    <w:p>
+      <w:pPr>
+        <w:rPr>
+          <w:u w:val="single"/>
+        </w:rPr>
+      </w:pPr>
+    </w:p>
+    <w:p>
+      <w:pPr>
+        <w:rPr>
+          <w:u w:val="single"/>
+        </w:rPr>
+      </w:pPr>
+    </w:p>
+    <w:p>
+      <w:pPr>
+        <w:rPr>
+          <w:u w:val="single"/>
+        </w:rPr>
+      </w:pPr>
+    </w:p>
+    <w:p>
+      <w:pPr>
+        <w:rPr>
+          <w:u w:val="single"/>
+        </w:rPr>
+      </w:pPr>
+    </w:p>
+    <w:p>
+      <w:pPr>
+        <w:rPr>
+          <w:u w:val="single"/>
+        </w:rPr>
+      </w:pPr>
+    </w:p>
+    <w:p>
+      <w:pPr>
+        <w:rPr>
+          <w:u w:val="single"/>
+        </w:rPr>
+      </w:pPr>
+    </w:p>
+    <w:p>
+      <w:pPr>
+        <w:rPr>
+          <w:u w:val="single"/>
+        </w:rPr>
+      </w:pPr>
+    </w:p>
+    <w:p>
+      <w:pPr>
+        <w:rPr>
+          <w:u w:val="single"/>
+        </w:rPr>
+      </w:pPr>
+    </w:p>
+    <w:p>
+      <w:pPr>
+        <w:rPr>
+          <w:u w:val="single"/>
+        </w:rPr>
+      </w:pPr>
+    </w:p>
+    <w:p>
+      <w:pPr>
+        <w:pStyle w:val="ListParagraph"/>
+        <w:numPr>
+          <w:ilvl w:val="0"/>
+          <w:numId w:val="7"/>
+        </w:numPr>
+        <w:rPr>
+          <w:b/>
+          <w:bCs/>
+          <w:sz w:val="28"/>
+          <w:szCs w:val="28"/>
+        </w:rPr>
+      </w:pPr>
+      <w:r>
+        <w:rPr>
+          <w:b/>
+          <w:bCs/>
+          <w:sz w:val="28"/>
+          <w:szCs w:val="28"/>
+        </w:rPr>
+        <w:lastRenderedPageBreak/>
+        <w:t>Mobile view:</w:t>
+      </w:r>
+    </w:p>
+    <w:p>
+      <w:pPr>
+        <w:spacing w:line="278" w:lineRule="auto"/>
+        <w:rPr>
+          <w:b/>
+          <w:bCs/>
+          <w:sz w:val="28"/>
+          <w:szCs w:val="28"/>
+        </w:rPr>
+      </w:pPr>
+      <w:r>
+        <w:rPr>
+          <w:b/>
+          <w:bCs/>
+          <w:sz w:val="28"/>
+          <w:szCs w:val="28"/>
+        </w:rPr>
+        <w:drawing>
+          <wp:anchor distT="0" distB="0" distL="114300" distR="114300" simplePos="0" relativeHeight="251659264" behindDoc="0" locked="0" layoutInCell="1" allowOverlap="1" wp14:anchorId="0A27E66A" wp14:editId="47192121">
+            <wp:simplePos x="0" y="0"/>
+            <wp:positionH relativeFrom="margin">
+              <wp:posOffset>1911350</wp:posOffset>
+            </wp:positionH>
+            <wp:positionV relativeFrom="paragraph">
+              <wp:posOffset>394335</wp:posOffset>
+            </wp:positionV>
+            <wp:extent cx="1898015" cy="3888105"/>
+            <wp:effectExtent l="0" t="0" r="6985" b="0"/>
+            <wp:wrapSquare wrapText="bothSides"/>
+            <wp:docPr id="834348646" name="Picture 1"/>
+            <wp:cNvGraphicFramePr>
+              <a:graphicFrameLocks xmlns:a="http://schemas.openxmlformats.org/drawingml/2006/main" noChangeAspect="1"/>
+            </wp:cNvGraphicFramePr>
+            <a:graphic xmlns:a="http://schemas.openxmlformats.org/drawingml/2006/main">
+              <a:graphicData uri="http://schemas.openxmlformats.org/drawingml/2006/picture">
+                <pic:pic xmlns:pic="http://schemas.openxmlformats.org/drawingml/2006/picture">
+                  <pic:nvPicPr>
+                    <pic:cNvPr id="834348646" name=""/>
+                    <pic:cNvPicPr/>
+                  </pic:nvPicPr>
+                  <pic:blipFill>
+                    <a:blip r:embed="rId12">
+                      <a:extLst>
+                        <a:ext uri="{28A0092B-C50C-407E-A947-70E740481C1C}">
+                          <a14:useLocalDpi xmlns:a14="http://schemas.microsoft.com/office/drawing/2010/main" val="0"/>
+                        </a:ext>
+                      </a:extLst>
+                    </a:blip>
+                    <a:stretch>
+                      <a:fillRect/>
+                    </a:stretch>
+                  </pic:blipFill>
+                  <pic:spPr>
+                    <a:xfrm>
+                      <a:off x="0" y="0"/>
+                      <a:ext cx="1898015" cy="3888105"/>
+                    </a:xfrm>
+                    <a:prstGeom prst="rect">
+                      <a:avLst/>
+                    </a:prstGeom>
+                  </pic:spPr>
+                </pic:pic>
+              </a:graphicData>
+            </a:graphic>
+            <wp14:sizeRelH relativeFrom="margin">
+              <wp14:pctWidth>0</wp14:pctWidth>
+            </wp14:sizeRelH>
+            <wp14:sizeRelV relativeFrom="margin">
+              <wp14:pctHeight>0</wp14:pctHeight>
+            </wp14:sizeRelV>
+          </wp:anchor>
+        </w:drawing>
+      </w:r>
+      <w:r>
+        <w:rPr>
+          <w:b/>
+          <w:bCs/>
+          <w:sz w:val="28"/>
+          <w:szCs w:val="28"/>
+        </w:rPr>
+        <w:br w:type="page"/>
+      </w:r>
+    </w:p>
+    <w:p>
+      <w:pPr>
+        <w:pStyle w:val="ListParagraph"/>
+        <w:numPr>
+          <w:ilvl w:val="0"/>
+          <w:numId w:val="7"/>
+        </w:numPr>
+        <w:rPr>
+          <w:b/>
+          <w:bCs/>
+          <w:sz w:val="28"/>
+          <w:szCs w:val="28"/>
+        </w:rPr>
         <w:sectPr>
           <w:pgSz w:w="12240" w:h="15840"/>
           <w:pgMar w:top="1439" w:right="2359" w:bottom="1465" w:left="1440" w:header="720" w:footer="720" w:gutter="0"/>
           <w:cols w:space="720"/>
         </w:sectPr>
       </w:pPr>
-      <w:r>
-        <w:rPr>
-          <w:b/>
-          <w:sz w:val="28"/>
-        </w:rPr>
-        <w:t xml:space="preserve"> </w:t>
-      </w:r>
     </w:p>
     <w:p>
       <w:pPr>
@@ -689,7 +1155,7 @@
                     <pic:cNvPicPr/>
                   </pic:nvPicPr>
                   <pic:blipFill>
-                    <a:blip r:embed="rId11"/>
+                    <a:blip r:embed="rId13"/>
                     <a:stretch>
                       <a:fillRect/>
                     </a:stretch>
@@ -742,7 +1208,7 @@
                     <pic:cNvPicPr/>
                   </pic:nvPicPr>
                   <pic:blipFill>
-                    <a:blip r:embed="rId12"/>
+                    <a:blip r:embed="rId14"/>
                     <a:stretch>
                       <a:fillRect/>
                     </a:stretch>
@@ -988,6 +1454,9 @@
         <w:jc w:val="center"/>
       </w:pPr>
       <w:r>
+        <w:rPr>
+          <w:noProof/>
+        </w:rPr>
         <w:drawing>
           <wp:inline distT="0" distB="0" distL="0" distR="0" wp14:anchorId="0DBE5D10" wp14:editId="45F009B3">
             <wp:extent cx="1944370" cy="3019000"/>
@@ -1004,7 +1473,7 @@
                     <pic:cNvPicPr/>
                   </pic:nvPicPr>
                   <pic:blipFill>
-                    <a:blip r:embed="rId13"/>
+                    <a:blip r:embed="rId15"/>
                     <a:stretch>
                       <a:fillRect/>
                     </a:stretch>
@@ -1039,6 +1508,9 @@
         <w:jc w:val="center"/>
       </w:pPr>
       <w:r>
+        <w:rPr>
+          <w:noProof/>
+        </w:rPr>
         <w:drawing>
           <wp:inline distT="0" distB="0" distL="0" distR="0" wp14:anchorId="3F2A514A" wp14:editId="4426EAB4">
             <wp:extent cx="1879600" cy="3389198"/>
@@ -1055,7 +1527,7 @@
                     <pic:cNvPicPr/>
                   </pic:nvPicPr>
                   <pic:blipFill>
-                    <a:blip r:embed="rId14"/>
+                    <a:blip r:embed="rId16"/>
                     <a:stretch>
                       <a:fillRect/>
                     </a:stretch>
@@ -1077,9 +1549,9 @@
       </w:r>
     </w:p>
     <w:sectPr>
-      <w:headerReference w:type="even" r:id="rId15"/>
-      <w:headerReference w:type="default" r:id="rId16"/>
-      <w:headerReference w:type="first" r:id="rId17"/>
+      <w:headerReference w:type="even" r:id="rId17"/>
+      <w:headerReference w:type="default" r:id="rId18"/>
+      <w:headerReference w:type="first" r:id="rId19"/>
       <w:pgSz w:w="12240" w:h="15840"/>
       <w:pgMar w:top="1441" w:right="661" w:bottom="1453" w:left="1440" w:header="1441" w:footer="720" w:gutter="0"/>
       <w:pgNumType w:start="4"/>
@@ -1235,6 +1707,95 @@
 <file path=word/numbering.xml><?xml version="1.0" encoding="utf-8"?>
 <w:numbering xmlns:wpc="http://schemas.microsoft.com/office/word/2010/wordprocessingCanvas" xmlns:cx="http://schemas.microsoft.com/office/drawing/2014/chartex" xmlns:cx1="http://schemas.microsoft.com/office/drawing/2015/9/8/chartex" xmlns:cx2="http://schemas.microsoft.com/office/drawing/2015/10/21/chartex" xmlns:cx3="http://schemas.microsoft.com/office/drawing/2016/5/9/chartex" xmlns:cx4="http://schemas.microsoft.com/office/drawing/2016/5/10/chartex" xmlns:cx5="http://schemas.microsoft.com/office/drawing/2016/5/11/chartex" xmlns:cx6="http://schemas.microsoft.com/office/drawing/2016/5/12/chartex" xmlns:cx7="http://schemas.microsoft.com/office/drawing/2016/5/13/chartex" xmlns:cx8="http://schemas.microsoft.com/office/drawing/2016/5/14/chartex" xmlns:mc="http://schemas.openxmlformats.org/markup-compatibility/2006" xmlns:aink="http://schemas.microsoft.com/office/drawing/2016/ink" xmlns:am3d="http://schemas.microsoft.com/office/drawing/2017/model3d" xmlns:o="urn:schemas-microsoft-com:office:office" xmlns:oel="http://schemas.microsoft.com/office/2019/extlst" xmlns:r="http://schemas.openxmlformats.org/officeDocument/2006/relationships" xmlns:m="http://schemas.openxmlformats.org/officeDocument/2006/math" xmlns:v="urn:schemas-microsoft-com:vml" xmlns:wp14="http://schemas.microsoft.com/office/word/2010/wordprocessingDrawing" xmlns:wp="http://schemas.openxmlformats.org/drawingml/2006/wordprocessingDrawing" xmlns:w10="urn:schemas-microsoft-com:office:word" xmlns:w="http://schemas.openxmlformats.org/wordprocessingml/2006/main" xmlns:w14="http://schemas.microsoft.com/office/word/2010/wordml" xmlns:w15="http://schemas.microsoft.com/office/word/2012/wordml" xmlns:w16cex="http://schemas.microsoft.com/office/word/2018/wordml/cex" xmlns:w16cid="http://schemas.microsoft.com/office/word/2016/wordml/cid" xmlns:w16="http://schemas.microsoft.com/office/word/2018/wordml" xmlns:w16du="http://schemas.microsoft.com/office/word/2023/wordml/word16du" xmlns:w16sdtdh="http://schemas.microsoft.com/office/word/2020/wordml/sdtdatahash" xmlns:w16sdtfl="http://schemas.microsoft.com/office/word/2024/wordml/sdtformatlock" xmlns:w16se="http://schemas.microsoft.com/office/word/2015/wordml/symex" xmlns:wpg="http://schemas.microsoft.com/office/word/2010/wordprocessingGroup" xmlns:wpi="http://schemas.microsoft.com/office/word/2010/wordprocessingInk" xmlns:wne="http://schemas.microsoft.com/office/word/2006/wordml" xmlns:wps="http://schemas.microsoft.com/office/word/2010/wordprocessingShape" mc:Ignorable="w14 w15 w16se w16cid w16 w16cex w16sdtdh w16sdtfl w16du wp14">
   <w:abstractNum w:abstractNumId="0" w15:restartNumberingAfterBreak="0">
+    <w:nsid w:val="1A9336F7"/>
+    <w:multiLevelType w:val="hybridMultilevel"/>
+    <w:tmpl w:val="30B61AAE"/>
+    <w:lvl w:ilvl="0" w:tplc="B648728E">
+      <w:start w:val="1"/>
+      <w:numFmt w:val="decimal"/>
+      <w:lvlText w:val="%1-"/>
+      <w:lvlJc w:val="left"/>
+      <w:pPr>
+        <w:ind w:left="1080" w:hanging="360"/>
+      </w:pPr>
+      <w:rPr>
+        <w:rFonts w:hint="default"/>
+      </w:rPr>
+    </w:lvl>
+    <w:lvl w:ilvl="1" w:tplc="04090019" w:tentative="1">
+      <w:start w:val="1"/>
+      <w:numFmt w:val="lowerLetter"/>
+      <w:lvlText w:val="%2."/>
+      <w:lvlJc w:val="left"/>
+      <w:pPr>
+        <w:ind w:left="1800" w:hanging="360"/>
+      </w:pPr>
+    </w:lvl>
+    <w:lvl w:ilvl="2" w:tplc="0409001B" w:tentative="1">
+      <w:start w:val="1"/>
+      <w:numFmt w:val="lowerRoman"/>
+      <w:lvlText w:val="%3."/>
+      <w:lvlJc w:val="right"/>
+      <w:pPr>
+        <w:ind w:left="2520" w:hanging="180"/>
+      </w:pPr>
+    </w:lvl>
+    <w:lvl w:ilvl="3" w:tplc="0409000F" w:tentative="1">
+      <w:start w:val="1"/>
+      <w:numFmt w:val="decimal"/>
+      <w:lvlText w:val="%4."/>
+      <w:lvlJc w:val="left"/>
+      <w:pPr>
+        <w:ind w:left="3240" w:hanging="360"/>
+      </w:pPr>
+    </w:lvl>
+    <w:lvl w:ilvl="4" w:tplc="04090019" w:tentative="1">
+      <w:start w:val="1"/>
+      <w:numFmt w:val="lowerLetter"/>
+      <w:lvlText w:val="%5."/>
+      <w:lvlJc w:val="left"/>
+      <w:pPr>
+        <w:ind w:left="3960" w:hanging="360"/>
+      </w:pPr>
+    </w:lvl>
+    <w:lvl w:ilvl="5" w:tplc="0409001B" w:tentative="1">
+      <w:start w:val="1"/>
+      <w:numFmt w:val="lowerRoman"/>
+      <w:lvlText w:val="%6."/>
+      <w:lvlJc w:val="right"/>
+      <w:pPr>
+        <w:ind w:left="4680" w:hanging="180"/>
+      </w:pPr>
+    </w:lvl>
+    <w:lvl w:ilvl="6" w:tplc="0409000F" w:tentative="1">
+      <w:start w:val="1"/>
+      <w:numFmt w:val="decimal"/>
+      <w:lvlText w:val="%7."/>
+      <w:lvlJc w:val="left"/>
+      <w:pPr>
+        <w:ind w:left="5400" w:hanging="360"/>
+      </w:pPr>
+    </w:lvl>
+    <w:lvl w:ilvl="7" w:tplc="04090019" w:tentative="1">
+      <w:start w:val="1"/>
+      <w:numFmt w:val="lowerLetter"/>
+      <w:lvlText w:val="%8."/>
+      <w:lvlJc w:val="left"/>
+      <w:pPr>
+        <w:ind w:left="6120" w:hanging="360"/>
+      </w:pPr>
+    </w:lvl>
+    <w:lvl w:ilvl="8" w:tplc="0409001B" w:tentative="1">
+      <w:start w:val="1"/>
+      <w:numFmt w:val="lowerRoman"/>
+      <w:lvlText w:val="%9."/>
+      <w:lvlJc w:val="right"/>
+      <w:pPr>
+        <w:ind w:left="6840" w:hanging="180"/>
+      </w:pPr>
+    </w:lvl>
+  </w:abstractNum>
+  <w:abstractNum w:abstractNumId="1" w15:restartNumberingAfterBreak="0">
     <w:nsid w:val="41E22DC6"/>
     <w:multiLevelType w:val="hybridMultilevel"/>
     <w:tmpl w:val="764E27E8"/>
@@ -1455,7 +2016,7 @@
       </w:rPr>
     </w:lvl>
   </w:abstractNum>
-  <w:abstractNum w:abstractNumId="1" w15:restartNumberingAfterBreak="0">
+  <w:abstractNum w:abstractNumId="2" w15:restartNumberingAfterBreak="0">
     <w:nsid w:val="4CDE2577"/>
     <w:multiLevelType w:val="hybridMultilevel"/>
     <w:tmpl w:val="15AA8C6C"/>
@@ -1676,7 +2237,185 @@
       </w:rPr>
     </w:lvl>
   </w:abstractNum>
-  <w:abstractNum w:abstractNumId="2" w15:restartNumberingAfterBreak="0">
+  <w:abstractNum w:abstractNumId="3" w15:restartNumberingAfterBreak="0">
+    <w:nsid w:val="612E63FA"/>
+    <w:multiLevelType w:val="hybridMultilevel"/>
+    <w:tmpl w:val="642C686C"/>
+    <w:lvl w:ilvl="0" w:tplc="BDE21FD4">
+      <w:start w:val="1"/>
+      <w:numFmt w:val="decimal"/>
+      <w:lvlText w:val="%1-"/>
+      <w:lvlJc w:val="left"/>
+      <w:pPr>
+        <w:ind w:left="610" w:hanging="360"/>
+      </w:pPr>
+      <w:rPr>
+        <w:rFonts w:hint="default"/>
+      </w:rPr>
+    </w:lvl>
+    <w:lvl w:ilvl="1" w:tplc="04090019" w:tentative="1">
+      <w:start w:val="1"/>
+      <w:numFmt w:val="lowerLetter"/>
+      <w:lvlText w:val="%2."/>
+      <w:lvlJc w:val="left"/>
+      <w:pPr>
+        <w:ind w:left="1330" w:hanging="360"/>
+      </w:pPr>
+    </w:lvl>
+    <w:lvl w:ilvl="2" w:tplc="0409001B" w:tentative="1">
+      <w:start w:val="1"/>
+      <w:numFmt w:val="lowerRoman"/>
+      <w:lvlText w:val="%3."/>
+      <w:lvlJc w:val="right"/>
+      <w:pPr>
+        <w:ind w:left="2050" w:hanging="180"/>
+      </w:pPr>
+    </w:lvl>
+    <w:lvl w:ilvl="3" w:tplc="0409000F" w:tentative="1">
+      <w:start w:val="1"/>
+      <w:numFmt w:val="decimal"/>
+      <w:lvlText w:val="%4."/>
+      <w:lvlJc w:val="left"/>
+      <w:pPr>
+        <w:ind w:left="2770" w:hanging="360"/>
+      </w:pPr>
+    </w:lvl>
+    <w:lvl w:ilvl="4" w:tplc="04090019" w:tentative="1">
+      <w:start w:val="1"/>
+      <w:numFmt w:val="lowerLetter"/>
+      <w:lvlText w:val="%5."/>
+      <w:lvlJc w:val="left"/>
+      <w:pPr>
+        <w:ind w:left="3490" w:hanging="360"/>
+      </w:pPr>
+    </w:lvl>
+    <w:lvl w:ilvl="5" w:tplc="0409001B" w:tentative="1">
+      <w:start w:val="1"/>
+      <w:numFmt w:val="lowerRoman"/>
+      <w:lvlText w:val="%6."/>
+      <w:lvlJc w:val="right"/>
+      <w:pPr>
+        <w:ind w:left="4210" w:hanging="180"/>
+      </w:pPr>
+    </w:lvl>
+    <w:lvl w:ilvl="6" w:tplc="0409000F" w:tentative="1">
+      <w:start w:val="1"/>
+      <w:numFmt w:val="decimal"/>
+      <w:lvlText w:val="%7."/>
+      <w:lvlJc w:val="left"/>
+      <w:pPr>
+        <w:ind w:left="4930" w:hanging="360"/>
+      </w:pPr>
+    </w:lvl>
+    <w:lvl w:ilvl="7" w:tplc="04090019" w:tentative="1">
+      <w:start w:val="1"/>
+      <w:numFmt w:val="lowerLetter"/>
+      <w:lvlText w:val="%8."/>
+      <w:lvlJc w:val="left"/>
+      <w:pPr>
+        <w:ind w:left="5650" w:hanging="360"/>
+      </w:pPr>
+    </w:lvl>
+    <w:lvl w:ilvl="8" w:tplc="0409001B" w:tentative="1">
+      <w:start w:val="1"/>
+      <w:numFmt w:val="lowerRoman"/>
+      <w:lvlText w:val="%9."/>
+      <w:lvlJc w:val="right"/>
+      <w:pPr>
+        <w:ind w:left="6370" w:hanging="180"/>
+      </w:pPr>
+    </w:lvl>
+  </w:abstractNum>
+  <w:abstractNum w:abstractNumId="4" w15:restartNumberingAfterBreak="0">
+    <w:nsid w:val="62A10736"/>
+    <w:multiLevelType w:val="hybridMultilevel"/>
+    <w:tmpl w:val="80C46AD4"/>
+    <w:lvl w:ilvl="0" w:tplc="068A3430">
+      <w:start w:val="1"/>
+      <w:numFmt w:val="decimal"/>
+      <w:lvlText w:val="%1-"/>
+      <w:lvlJc w:val="left"/>
+      <w:pPr>
+        <w:ind w:left="1080" w:hanging="360"/>
+      </w:pPr>
+      <w:rPr>
+        <w:rFonts w:hint="default"/>
+      </w:rPr>
+    </w:lvl>
+    <w:lvl w:ilvl="1" w:tplc="04090019" w:tentative="1">
+      <w:start w:val="1"/>
+      <w:numFmt w:val="lowerLetter"/>
+      <w:lvlText w:val="%2."/>
+      <w:lvlJc w:val="left"/>
+      <w:pPr>
+        <w:ind w:left="1800" w:hanging="360"/>
+      </w:pPr>
+    </w:lvl>
+    <w:lvl w:ilvl="2" w:tplc="0409001B" w:tentative="1">
+      <w:start w:val="1"/>
+      <w:numFmt w:val="lowerRoman"/>
+      <w:lvlText w:val="%3."/>
+      <w:lvlJc w:val="right"/>
+      <w:pPr>
+        <w:ind w:left="2520" w:hanging="180"/>
+      </w:pPr>
+    </w:lvl>
+    <w:lvl w:ilvl="3" w:tplc="0409000F" w:tentative="1">
+      <w:start w:val="1"/>
+      <w:numFmt w:val="decimal"/>
+      <w:lvlText w:val="%4."/>
+      <w:lvlJc w:val="left"/>
+      <w:pPr>
+        <w:ind w:left="3240" w:hanging="360"/>
+      </w:pPr>
+    </w:lvl>
+    <w:lvl w:ilvl="4" w:tplc="04090019" w:tentative="1">
+      <w:start w:val="1"/>
+      <w:numFmt w:val="lowerLetter"/>
+      <w:lvlText w:val="%5."/>
+      <w:lvlJc w:val="left"/>
+      <w:pPr>
+        <w:ind w:left="3960" w:hanging="360"/>
+      </w:pPr>
+    </w:lvl>
+    <w:lvl w:ilvl="5" w:tplc="0409001B" w:tentative="1">
+      <w:start w:val="1"/>
+      <w:numFmt w:val="lowerRoman"/>
+      <w:lvlText w:val="%6."/>
+      <w:lvlJc w:val="right"/>
+      <w:pPr>
+        <w:ind w:left="4680" w:hanging="180"/>
+      </w:pPr>
+    </w:lvl>
+    <w:lvl w:ilvl="6" w:tplc="0409000F" w:tentative="1">
+      <w:start w:val="1"/>
+      <w:numFmt w:val="decimal"/>
+      <w:lvlText w:val="%7."/>
+      <w:lvlJc w:val="left"/>
+      <w:pPr>
+        <w:ind w:left="5400" w:hanging="360"/>
+      </w:pPr>
+    </w:lvl>
+    <w:lvl w:ilvl="7" w:tplc="04090019" w:tentative="1">
+      <w:start w:val="1"/>
+      <w:numFmt w:val="lowerLetter"/>
+      <w:lvlText w:val="%8."/>
+      <w:lvlJc w:val="left"/>
+      <w:pPr>
+        <w:ind w:left="6120" w:hanging="360"/>
+      </w:pPr>
+    </w:lvl>
+    <w:lvl w:ilvl="8" w:tplc="0409001B" w:tentative="1">
+      <w:start w:val="1"/>
+      <w:numFmt w:val="lowerRoman"/>
+      <w:lvlText w:val="%9."/>
+      <w:lvlJc w:val="right"/>
+      <w:pPr>
+        <w:ind w:left="6840" w:hanging="180"/>
+      </w:pPr>
+    </w:lvl>
+  </w:abstractNum>
+  <w:abstractNum w:abstractNumId="5" w15:restartNumberingAfterBreak="0">
     <w:nsid w:val="6CC33087"/>
     <w:multiLevelType w:val="hybridMultilevel"/>
     <w:tmpl w:val="E02E0394"/>
@@ -1897,7 +2636,7 @@
       </w:rPr>
     </w:lvl>
   </w:abstractNum>
-  <w:abstractNum w:abstractNumId="3" w15:restartNumberingAfterBreak="0">
+  <w:abstractNum w:abstractNumId="6" w15:restartNumberingAfterBreak="0">
     <w:nsid w:val="6D9F4360"/>
     <w:multiLevelType w:val="hybridMultilevel"/>
     <w:tmpl w:val="0982FEC2"/>
@@ -2119,15 +2858,24 @@
     </w:lvl>
   </w:abstractNum>
   <w:num w:numId="1" w16cid:durableId="1076442771">
+    <w:abstractNumId w:val="5"/>
+  </w:num>
+  <w:num w:numId="2" w16cid:durableId="483814223">
+    <w:abstractNumId w:val="1"/>
+  </w:num>
+  <w:num w:numId="3" w16cid:durableId="1723211284">
     <w:abstractNumId w:val="2"/>
   </w:num>
-  <w:num w:numId="2" w16cid:durableId="483814223">
+  <w:num w:numId="4" w16cid:durableId="1907648890">
+    <w:abstractNumId w:val="6"/>
+  </w:num>
+  <w:num w:numId="5" w16cid:durableId="1971401069">
     <w:abstractNumId w:val="0"/>
   </w:num>
-  <w:num w:numId="3" w16cid:durableId="1723211284">
-    <w:abstractNumId w:val="1"/>
+  <w:num w:numId="6" w16cid:durableId="665404209">
+    <w:abstractNumId w:val="4"/>
   </w:num>
-  <w:num w:numId="4" w16cid:durableId="1907648890">
+  <w:num w:numId="7" w16cid:durableId="1490246911">
     <w:abstractNumId w:val="3"/>
   </w:num>
 </w:numbering>
@@ -2545,7 +3293,6 @@
   <w:style w:type="character" w:default="1" w:styleId="DefaultParagraphFont">
     <w:name w:val="Default Paragraph Font"/>
     <w:uiPriority w:val="1"/>
-    <w:semiHidden/>
     <w:unhideWhenUsed/>
   </w:style>
   <w:style w:type="table" w:default="1" w:styleId="TableNormal">
@@ -2595,6 +3342,17 @@
       <w:color w:val="000000"/>
       <w:sz w:val="22"/>
     </w:rPr>
+  </w:style>
+  <w:style w:type="paragraph" w:styleId="ListParagraph">
+    <w:name w:val="List Paragraph"/>
+    <w:basedOn w:val="Normal"/>
+    <w:uiPriority w:val="34"/>
+    <w:qFormat/>
+    <w:rsid w:val="006D1647"/>
+    <w:pPr>
+      <w:ind w:left="720"/>
+      <w:contextualSpacing/>
+    </w:pPr>
   </w:style>
 </w:styles>
 </file>

</xml_diff>

<commit_message>
small edit to report in use case 5
</commit_message>
<xml_diff>
--- a/Phase 1/Phase1_Report.docx
+++ b/Phase 1/Phase1_Report.docx
@@ -656,47 +656,25 @@
           <w:u w:val="single"/>
         </w:rPr>
         <w:lastRenderedPageBreak/>
-        <w:t xml:space="preserve">5- </w:t>
-      </w:r>
+        <w:t xml:space="preserve">5- Creating / validating courses and classes (Use Case </w:t>
+      </w:r>
+      <w:proofErr w:type="gramStart"/>
       <w:r>
         <w:rPr>
           <w:b/>
           <w:sz w:val="28"/>
           <w:u w:val="single"/>
         </w:rPr>
-        <w:t>Creating / validating courses and classes</w:t>
-      </w:r>
+        <w:t>5 )</w:t>
+      </w:r>
+      <w:proofErr w:type="gramEnd"/>
       <w:r>
         <w:rPr>
           <w:b/>
           <w:sz w:val="28"/>
           <w:u w:val="single"/>
         </w:rPr>
-        <w:t xml:space="preserve"> (</w:t>
-      </w:r>
-      <w:r>
-        <w:rPr>
-          <w:b/>
-          <w:sz w:val="28"/>
-          <w:u w:val="single"/>
-        </w:rPr>
-        <w:t>Use Case 5</w:t>
-      </w:r>
-      <w:r>
-        <w:rPr>
-          <w:b/>
-          <w:sz w:val="28"/>
-          <w:u w:val="single"/>
-        </w:rPr>
-        <w:t xml:space="preserve"> </w:t>
-      </w:r>
-      <w:r>
-        <w:rPr>
-          <w:b/>
-          <w:sz w:val="28"/>
-          <w:u w:val="single"/>
-        </w:rPr>
-        <w:t>):</w:t>
+        <w:t>:</w:t>
       </w:r>
     </w:p>
     <w:p>
@@ -738,21 +716,15 @@
       </w:pPr>
       <w:r>
         <w:rPr>
+          <w:b/>
+          <w:sz w:val="28"/>
           <w:u w:val="single"/>
         </w:rPr>
         <w:drawing>
-          <wp:anchor distT="0" distB="0" distL="114300" distR="114300" simplePos="0" relativeHeight="251658240" behindDoc="0" locked="0" layoutInCell="1" allowOverlap="1" wp14:anchorId="54E778D5" wp14:editId="7EF99A9D">
-            <wp:simplePos x="0" y="0"/>
-            <wp:positionH relativeFrom="column">
-              <wp:posOffset>985520</wp:posOffset>
-            </wp:positionH>
-            <wp:positionV relativeFrom="paragraph">
-              <wp:posOffset>72390</wp:posOffset>
-            </wp:positionV>
-            <wp:extent cx="4939030" cy="3725545"/>
-            <wp:effectExtent l="0" t="0" r="0" b="8255"/>
-            <wp:wrapSquare wrapText="bothSides"/>
-            <wp:docPr id="145444957" name="Picture 1"/>
+          <wp:inline distT="0" distB="0" distL="0" distR="0" wp14:anchorId="1A01A024" wp14:editId="2E9F8137">
+            <wp:extent cx="5360035" cy="3969385"/>
+            <wp:effectExtent l="0" t="0" r="0" b="0"/>
+            <wp:docPr id="2000770174" name="Picture 1" descr="A screenshot of a computer&#10;&#10;AI-generated content may be incorrect."/>
             <wp:cNvGraphicFramePr>
               <a:graphicFrameLocks xmlns:a="http://schemas.openxmlformats.org/drawingml/2006/main" noChangeAspect="1"/>
             </wp:cNvGraphicFramePr>
@@ -760,17 +732,11 @@
               <a:graphicData uri="http://schemas.openxmlformats.org/drawingml/2006/picture">
                 <pic:pic xmlns:pic="http://schemas.openxmlformats.org/drawingml/2006/picture">
                   <pic:nvPicPr>
-                    <pic:cNvPr id="145444957" name=""/>
+                    <pic:cNvPr id="2000770174" name="Picture 1" descr="A screenshot of a computer&#10;&#10;AI-generated content may be incorrect."/>
                     <pic:cNvPicPr/>
                   </pic:nvPicPr>
                   <pic:blipFill>
-                    <a:blip r:embed="rId11">
-                      <a:extLst>
-                        <a:ext uri="{28A0092B-C50C-407E-A947-70E740481C1C}">
-                          <a14:useLocalDpi xmlns:a14="http://schemas.microsoft.com/office/drawing/2010/main" val="0"/>
-                        </a:ext>
-                      </a:extLst>
-                    </a:blip>
+                    <a:blip r:embed="rId11"/>
                     <a:stretch>
                       <a:fillRect/>
                     </a:stretch>
@@ -778,7 +744,7 @@
                   <pic:spPr>
                     <a:xfrm>
                       <a:off x="0" y="0"/>
-                      <a:ext cx="4939030" cy="3725545"/>
+                      <a:ext cx="5360035" cy="3969385"/>
                     </a:xfrm>
                     <a:prstGeom prst="rect">
                       <a:avLst/>
@@ -787,106 +753,9 @@
                 </pic:pic>
               </a:graphicData>
             </a:graphic>
-            <wp14:sizeRelH relativeFrom="margin">
-              <wp14:pctWidth>0</wp14:pctWidth>
-            </wp14:sizeRelH>
-            <wp14:sizeRelV relativeFrom="margin">
-              <wp14:pctHeight>0</wp14:pctHeight>
-            </wp14:sizeRelV>
-          </wp:anchor>
+          </wp:inline>
         </w:drawing>
       </w:r>
-    </w:p>
-    <w:p>
-      <w:pPr>
-        <w:rPr>
-          <w:u w:val="single"/>
-        </w:rPr>
-      </w:pPr>
-    </w:p>
-    <w:p>
-      <w:pPr>
-        <w:rPr>
-          <w:u w:val="single"/>
-        </w:rPr>
-      </w:pPr>
-    </w:p>
-    <w:p>
-      <w:pPr>
-        <w:rPr>
-          <w:u w:val="single"/>
-        </w:rPr>
-      </w:pPr>
-    </w:p>
-    <w:p>
-      <w:pPr>
-        <w:rPr>
-          <w:u w:val="single"/>
-        </w:rPr>
-      </w:pPr>
-    </w:p>
-    <w:p>
-      <w:pPr>
-        <w:rPr>
-          <w:u w:val="single"/>
-        </w:rPr>
-      </w:pPr>
-    </w:p>
-    <w:p>
-      <w:pPr>
-        <w:rPr>
-          <w:u w:val="single"/>
-        </w:rPr>
-      </w:pPr>
-    </w:p>
-    <w:p>
-      <w:pPr>
-        <w:rPr>
-          <w:u w:val="single"/>
-        </w:rPr>
-      </w:pPr>
-    </w:p>
-    <w:p>
-      <w:pPr>
-        <w:rPr>
-          <w:u w:val="single"/>
-        </w:rPr>
-      </w:pPr>
-    </w:p>
-    <w:p>
-      <w:pPr>
-        <w:rPr>
-          <w:u w:val="single"/>
-        </w:rPr>
-      </w:pPr>
-    </w:p>
-    <w:p>
-      <w:pPr>
-        <w:rPr>
-          <w:u w:val="single"/>
-        </w:rPr>
-      </w:pPr>
-    </w:p>
-    <w:p>
-      <w:pPr>
-        <w:rPr>
-          <w:u w:val="single"/>
-        </w:rPr>
-      </w:pPr>
-    </w:p>
-    <w:p>
-      <w:pPr>
-        <w:rPr>
-          <w:u w:val="single"/>
-        </w:rPr>
-      </w:pPr>
-    </w:p>
-    <w:p>
-      <w:pPr>
-        <w:rPr>
-          <w:u w:val="single"/>
-        </w:rPr>
-      </w:pPr>
     </w:p>
     <w:p>
       <w:pPr>
@@ -989,23 +858,9 @@
         <w:lastRenderedPageBreak/>
         <w:t>Mobile view:</w:t>
       </w:r>
-    </w:p>
-    <w:p>
-      <w:pPr>
-        <w:spacing w:line="278" w:lineRule="auto"/>
-        <w:rPr>
-          <w:b/>
-          <w:bCs/>
-          <w:sz w:val="28"/>
-          <w:szCs w:val="28"/>
-        </w:rPr>
-      </w:pPr>
-      <w:r>
-        <w:rPr>
-          <w:b/>
-          <w:bCs/>
-          <w:sz w:val="28"/>
-          <w:szCs w:val="28"/>
+      <w:r>
+        <w:rPr>
+          <w:noProof/>
         </w:rPr>
         <w:drawing>
           <wp:anchor distT="0" distB="0" distL="114300" distR="114300" simplePos="0" relativeHeight="251659264" behindDoc="0" locked="0" layoutInCell="1" allowOverlap="1" wp14:anchorId="0A27E66A" wp14:editId="47192121">
@@ -3293,6 +3148,7 @@
   <w:style w:type="character" w:default="1" w:styleId="DefaultParagraphFont">
     <w:name w:val="Default Paragraph Font"/>
     <w:uiPriority w:val="1"/>
+    <w:semiHidden/>
     <w:unhideWhenUsed/>
   </w:style>
   <w:style w:type="table" w:default="1" w:styleId="TableNormal">

</xml_diff>